<commit_message>
TrueDags for the simulated datasets
</commit_message>
<xml_diff>
--- a/docs/meetingnote2022.12.28.docx
+++ b/docs/meetingnote2022.12.28.docx
@@ -1082,6 +1082,65 @@
           <w:szCs w:val="24"/>
         </w:rPr>
         <w:t xml:space="preserve"> and the causal methods. </w:t>
+      </w:r>
+    </w:p>
+    <w:p>
+      <w:pPr>
+        <w:pStyle w:val="ListParagraph"/>
+        <w:numPr>
+          <w:ilvl w:val="0"/>
+          <w:numId w:val="6"/>
+        </w:numPr>
+        <w:rPr>
+          <w:sz w:val="24"/>
+          <w:szCs w:val="24"/>
+        </w:rPr>
+      </w:pPr>
+      <w:r>
+        <w:rPr>
+          <w:sz w:val="24"/>
+          <w:szCs w:val="24"/>
+        </w:rPr>
+        <w:t xml:space="preserve">Look into how the output of </w:t>
+      </w:r>
+      <w:proofErr w:type="spellStart"/>
+      <w:r>
+        <w:rPr>
+          <w:sz w:val="24"/>
+          <w:szCs w:val="24"/>
+        </w:rPr>
+        <w:t>iRCT</w:t>
+      </w:r>
+      <w:proofErr w:type="spellEnd"/>
+      <w:r>
+        <w:rPr>
+          <w:sz w:val="24"/>
+          <w:szCs w:val="24"/>
+        </w:rPr>
+        <w:t xml:space="preserve"> be interpreted</w:t>
+      </w:r>
+      <w:r>
+        <w:rPr>
+          <w:sz w:val="24"/>
+          <w:szCs w:val="24"/>
+        </w:rPr>
+        <w:t xml:space="preserve">. Is there a “threshold” for causal or </w:t>
+      </w:r>
+      <w:proofErr w:type="spellStart"/>
+      <w:r>
+        <w:rPr>
+          <w:sz w:val="24"/>
+          <w:szCs w:val="24"/>
+        </w:rPr>
+        <w:t>non causa</w:t>
+      </w:r>
+      <w:proofErr w:type="spellEnd"/>
+      <w:r>
+        <w:rPr>
+          <w:sz w:val="24"/>
+          <w:szCs w:val="24"/>
+        </w:rPr>
+        <w:t>l?</w:t>
       </w:r>
     </w:p>
     <w:p>

</xml_diff>

<commit_message>
Made small changes to 12.28 meeting file
</commit_message>
<xml_diff>
--- a/docs/meetingnote2022.12.28.docx
+++ b/docs/meetingnote2022.12.28.docx
@@ -299,18 +299,8 @@
           <w:sz w:val="24"/>
           <w:szCs w:val="24"/>
         </w:rPr>
-        <w:t xml:space="preserve">Test </w:t>
-      </w:r>
-      <w:proofErr w:type="spellStart"/>
-      <w:r>
-        <w:rPr>
-          <w:rFonts w:cs="Times New Roman (Body CS)"/>
-          <w:sz w:val="24"/>
-          <w:szCs w:val="24"/>
-        </w:rPr>
-        <w:t>iRCT</w:t>
-      </w:r>
-      <w:proofErr w:type="spellEnd"/>
+        <w:t>Test iRCT</w:t>
+      </w:r>
       <w:r>
         <w:rPr>
           <w:rFonts w:cs="Times New Roman (Body CS)"/>
@@ -371,23 +361,13 @@
           <w:szCs w:val="24"/>
         </w:rPr>
       </w:pPr>
-      <w:proofErr w:type="spellStart"/>
-      <w:r>
-        <w:rPr>
-          <w:rFonts w:cs="Times New Roman (Body CS)"/>
-          <w:sz w:val="24"/>
-          <w:szCs w:val="24"/>
-        </w:rPr>
-        <w:t>iRCT</w:t>
-      </w:r>
-      <w:proofErr w:type="spellEnd"/>
-      <w:r>
-        <w:rPr>
-          <w:rFonts w:cs="Times New Roman (Body CS)"/>
-          <w:sz w:val="24"/>
-          <w:szCs w:val="24"/>
-        </w:rPr>
-        <w:t xml:space="preserve"> – an intelligent pseudo randomized controlled trial. </w:t>
+      <w:r>
+        <w:rPr>
+          <w:rFonts w:cs="Times New Roman (Body CS)"/>
+          <w:sz w:val="24"/>
+          <w:szCs w:val="24"/>
+        </w:rPr>
+        <w:t xml:space="preserve">iRCT – an intelligent pseudo randomized controlled trial. </w:t>
       </w:r>
     </w:p>
     <w:p>
@@ -475,25 +455,7 @@
           <w:sz w:val="24"/>
           <w:szCs w:val="24"/>
         </w:rPr>
-        <w:t xml:space="preserve">Include a transform function in our </w:t>
-      </w:r>
-      <w:proofErr w:type="spellStart"/>
-      <w:r>
-        <w:rPr>
-          <w:rFonts w:cs="Times New Roman (Body CS)"/>
-          <w:sz w:val="24"/>
-          <w:szCs w:val="24"/>
-        </w:rPr>
-        <w:t>iRCT</w:t>
-      </w:r>
-      <w:proofErr w:type="spellEnd"/>
-      <w:r>
-        <w:rPr>
-          <w:rFonts w:cs="Times New Roman (Body CS)"/>
-          <w:sz w:val="24"/>
-          <w:szCs w:val="24"/>
-        </w:rPr>
-        <w:t xml:space="preserve"> (See the MBIL package) that can convert all the covariates into one variable (such as the X in the example).</w:t>
+        <w:t>Include a transform function in our iRCT (See the MBIL package) that can convert all the covariates into one variable (such as the X in the example).</w:t>
       </w:r>
     </w:p>
     <w:p>
@@ -515,43 +477,7 @@
           <w:sz w:val="24"/>
           <w:szCs w:val="24"/>
         </w:rPr>
-        <w:t xml:space="preserve">Develop a function that convert multi-value variables into a binary variable and include it in the </w:t>
-      </w:r>
-      <w:proofErr w:type="spellStart"/>
-      <w:r>
-        <w:rPr>
-          <w:rFonts w:cs="Times New Roman (Body CS)"/>
-          <w:sz w:val="24"/>
-          <w:szCs w:val="24"/>
-        </w:rPr>
-        <w:t>iRCT</w:t>
-      </w:r>
-      <w:proofErr w:type="spellEnd"/>
-      <w:r>
-        <w:rPr>
-          <w:rFonts w:cs="Times New Roman (Body CS)"/>
-          <w:sz w:val="24"/>
-          <w:szCs w:val="24"/>
-        </w:rPr>
-        <w:t xml:space="preserve"> </w:t>
-      </w:r>
-      <w:proofErr w:type="spellStart"/>
-      <w:r>
-        <w:rPr>
-          <w:rFonts w:cs="Times New Roman (Body CS)"/>
-          <w:sz w:val="24"/>
-          <w:szCs w:val="24"/>
-        </w:rPr>
-        <w:t>pacakge</w:t>
-      </w:r>
-      <w:proofErr w:type="spellEnd"/>
-      <w:r>
-        <w:rPr>
-          <w:rFonts w:cs="Times New Roman (Body CS)"/>
-          <w:sz w:val="24"/>
-          <w:szCs w:val="24"/>
-        </w:rPr>
-        <w:t>.</w:t>
+        <w:t>Develop a function that convert multi-value variables into a binary variable and include it in the iRCT pacakge.</w:t>
       </w:r>
     </w:p>
     <w:p>
@@ -573,25 +499,7 @@
           <w:sz w:val="24"/>
           <w:szCs w:val="24"/>
         </w:rPr>
-        <w:t xml:space="preserve">Apply </w:t>
-      </w:r>
-      <w:proofErr w:type="spellStart"/>
-      <w:r>
-        <w:rPr>
-          <w:rFonts w:cs="Times New Roman (Body CS)"/>
-          <w:sz w:val="24"/>
-          <w:szCs w:val="24"/>
-        </w:rPr>
-        <w:t>iRCT</w:t>
-      </w:r>
-      <w:proofErr w:type="spellEnd"/>
-      <w:r>
-        <w:rPr>
-          <w:rFonts w:cs="Times New Roman (Body CS)"/>
-          <w:sz w:val="24"/>
-          <w:szCs w:val="24"/>
-        </w:rPr>
-        <w:t xml:space="preserve"> to our LSM-15year. </w:t>
+        <w:t xml:space="preserve">Apply iRCT to our LSM-15year. </w:t>
       </w:r>
     </w:p>
     <w:p>
@@ -613,25 +521,7 @@
           <w:sz w:val="24"/>
           <w:szCs w:val="24"/>
         </w:rPr>
-        <w:t xml:space="preserve">Identify more interesting “treatment” variables such as Menopausal status in our LSM-15 year, use method developed in 5) to convert them into binary each respectively, if they are non-binary. Then  apply </w:t>
-      </w:r>
-      <w:proofErr w:type="spellStart"/>
-      <w:r>
-        <w:rPr>
-          <w:rFonts w:cs="Times New Roman (Body CS)"/>
-          <w:sz w:val="24"/>
-          <w:szCs w:val="24"/>
-        </w:rPr>
-        <w:t>iRCT</w:t>
-      </w:r>
-      <w:proofErr w:type="spellEnd"/>
-      <w:r>
-        <w:rPr>
-          <w:rFonts w:cs="Times New Roman (Body CS)"/>
-          <w:sz w:val="24"/>
-          <w:szCs w:val="24"/>
-        </w:rPr>
-        <w:t xml:space="preserve"> each respectively. </w:t>
+        <w:t xml:space="preserve">Identify more interesting “treatment” variables such as Menopausal status in our LSM-15 year, use method developed in 5) to convert them into binary each respectively, if they are non-binary. Then  apply iRCT each respectively. </w:t>
       </w:r>
     </w:p>
     <w:p>
@@ -653,25 +543,7 @@
           <w:sz w:val="24"/>
           <w:szCs w:val="24"/>
         </w:rPr>
-        <w:t xml:space="preserve">Compare what you learned from using </w:t>
-      </w:r>
-      <w:proofErr w:type="spellStart"/>
-      <w:r>
-        <w:rPr>
-          <w:rFonts w:cs="Times New Roman (Body CS)"/>
-          <w:sz w:val="24"/>
-          <w:szCs w:val="24"/>
-        </w:rPr>
-        <w:t>iRCT</w:t>
-      </w:r>
-      <w:proofErr w:type="spellEnd"/>
-      <w:r>
-        <w:rPr>
-          <w:rFonts w:cs="Times New Roman (Body CS)"/>
-          <w:sz w:val="24"/>
-          <w:szCs w:val="24"/>
-        </w:rPr>
-        <w:t xml:space="preserve"> with what you can learn from our MBIL methods, and from the other causal learning methods that we have access to. </w:t>
+        <w:t xml:space="preserve">Compare what you learned from using iRCT with what you can learn from our MBIL methods, and from the other causal learning methods that we have access to. </w:t>
       </w:r>
     </w:p>
     <w:p>
@@ -701,25 +573,7 @@
           <w:sz w:val="24"/>
           <w:szCs w:val="24"/>
         </w:rPr>
-        <w:t xml:space="preserve">and compare with our MBIL and </w:t>
-      </w:r>
-      <w:proofErr w:type="spellStart"/>
-      <w:r>
-        <w:rPr>
-          <w:rFonts w:cs="Times New Roman (Body CS)"/>
-          <w:sz w:val="24"/>
-          <w:szCs w:val="24"/>
-        </w:rPr>
-        <w:t>iRCT</w:t>
-      </w:r>
-      <w:proofErr w:type="spellEnd"/>
-      <w:r>
-        <w:rPr>
-          <w:rFonts w:cs="Times New Roman (Body CS)"/>
-          <w:sz w:val="24"/>
-          <w:szCs w:val="24"/>
-        </w:rPr>
-        <w:t xml:space="preserve">. </w:t>
+        <w:t xml:space="preserve">and compare with our MBIL and iRCT. </w:t>
       </w:r>
     </w:p>
     <w:p>
@@ -861,7 +715,7 @@
           <w:sz w:val="28"/>
           <w:szCs w:val="28"/>
         </w:rPr>
-        <w:t>Discuss LSM15-Year dataset, maybe in order to solve DID issue.</w:t>
+        <w:t>Look at correlation coefficient to understand results of iRCT.</w:t>
       </w:r>
     </w:p>
     <w:p>
@@ -993,39 +847,7 @@
           <w:sz w:val="24"/>
           <w:szCs w:val="24"/>
         </w:rPr>
-        <w:t xml:space="preserve">Do more experiments using the two new datasets provided. More specifically, compare the causal learning results using </w:t>
-      </w:r>
-      <w:proofErr w:type="spellStart"/>
-      <w:r>
-        <w:rPr>
-          <w:sz w:val="24"/>
-          <w:szCs w:val="24"/>
-        </w:rPr>
-        <w:t>iRCT</w:t>
-      </w:r>
-      <w:proofErr w:type="spellEnd"/>
-      <w:r>
-        <w:rPr>
-          <w:sz w:val="24"/>
-          <w:szCs w:val="24"/>
-        </w:rPr>
-        <w:t xml:space="preserve"> and the other five causal learning methods. In terms of </w:t>
-      </w:r>
-      <w:proofErr w:type="spellStart"/>
-      <w:r>
-        <w:rPr>
-          <w:sz w:val="24"/>
-          <w:szCs w:val="24"/>
-        </w:rPr>
-        <w:t>iRCT</w:t>
-      </w:r>
-      <w:proofErr w:type="spellEnd"/>
-      <w:r>
-        <w:rPr>
-          <w:sz w:val="24"/>
-          <w:szCs w:val="24"/>
-        </w:rPr>
-        <w:t>, for every pair of variables, treating one as treatment, the other as the target, and the remaining as the covariates, record the total “differences”; then exchange the target and the treatment and redo. In terms of the other methods, record the output of the methods.</w:t>
+        <w:t>Do more experiments using the two new datasets provided. More specifically, compare the causal learning results using iRCT and the other five causal learning methods. In terms of iRCT, for every pair of variables, treating one as treatment, the other as the target, and the remaining as the covariates, record the total “differences”; then exchange the target and the treatment and redo. In terms of the other methods, record the output of the methods.</w:t>
       </w:r>
     </w:p>
     <w:p>
@@ -1065,23 +887,7 @@
           <w:sz w:val="24"/>
           <w:szCs w:val="24"/>
         </w:rPr>
-        <w:t xml:space="preserve">Develop readme files for the </w:t>
-      </w:r>
-      <w:proofErr w:type="spellStart"/>
-      <w:r>
-        <w:rPr>
-          <w:sz w:val="24"/>
-          <w:szCs w:val="24"/>
-        </w:rPr>
-        <w:t>iRCT</w:t>
-      </w:r>
-      <w:proofErr w:type="spellEnd"/>
-      <w:r>
-        <w:rPr>
-          <w:sz w:val="24"/>
-          <w:szCs w:val="24"/>
-        </w:rPr>
-        <w:t xml:space="preserve"> and the causal methods. </w:t>
+        <w:t xml:space="preserve">Develop readme files for the iRCT and the causal methods. </w:t>
       </w:r>
     </w:p>
     <w:p>
@@ -1101,23 +907,7 @@
           <w:sz w:val="24"/>
           <w:szCs w:val="24"/>
         </w:rPr>
-        <w:t xml:space="preserve">Start putting together our </w:t>
-      </w:r>
-      <w:proofErr w:type="spellStart"/>
-      <w:r>
-        <w:rPr>
-          <w:sz w:val="24"/>
-          <w:szCs w:val="24"/>
-        </w:rPr>
-        <w:t>iRCT</w:t>
-      </w:r>
-      <w:proofErr w:type="spellEnd"/>
-      <w:r>
-        <w:rPr>
-          <w:sz w:val="24"/>
-          <w:szCs w:val="24"/>
-        </w:rPr>
-        <w:t xml:space="preserve"> methodology paper</w:t>
+        <w:t>Start putting together our iRCT methodology paper</w:t>
       </w:r>
       <w:r>
         <w:rPr>

</xml_diff>